<commit_message>
Added writeup and cleaned repo
</commit_message>
<xml_diff>
--- a/ProjectWriteup.docx
+++ b/ProjectWriteup.docx
@@ -587,6 +587,32 @@
           <w:szCs w:val="24"/>
         </w:rPr>
       </w:pPr>
+      <w:r>
+        <w:rPr>
+          <w:sz w:val="24"/>
+          <w:szCs w:val="24"/>
+          <w:rtl w:val="0"/>
+        </w:rPr>
+        <w:tab/>
+        <w:t xml:space="preserve">It took a lot for us to find a working solution for stealing cookie data because it seems like a lot of the old techniques for doing this no longer work and caused us many issues. For example some of the options that we saw were stealing cookie data over the network with wireshark, injection of a script on facebook and using something like an alert to trigger the stealing of the cookies, or we even tried to use headless chrome so the user could potentially even not know the attack was running but we ran into issues with all of these techniques. First when using wireshark to steal you have to check if the site uses HTTPS which will encrypt the cookies when they are sent over the internet and unfortunately Facebook was our target and it uses HTTPS. Technically using wireshark would still be viable but only if the site is not protected. As for the other options we tried to test the ability of the options by manually testing it and it seems that the function call to return the cookies in both cases seems to only return non-https cookies and those were pretty much useless for us. </w:t>
+      </w:r>
+    </w:p>
+    <w:p>
+      <w:pPr>
+        <w:rPr>
+          <w:sz w:val="24"/>
+          <w:szCs w:val="24"/>
+        </w:rPr>
+      </w:pPr>
+      <w:r>
+        <w:rPr>
+          <w:sz w:val="24"/>
+          <w:szCs w:val="24"/>
+          <w:rtl w:val="0"/>
+        </w:rPr>
+        <w:tab/>
+        <w:t xml:space="preserve">In the end we decided to use autohotkey as it was a program that we were somewhat familiar with. However this does not mean we didn’t run into to many issues along the way. Autohotkey has some libraries that give it access to selecting web elements but these only exist for internet explorer and our goal was to steal cookies from chrome instead. To solve this issue we had to use coords to be able to click elements on the screen but we soon found out that these screen coords are not the same for every computer. The things that cause screen coords to change can be the screen resolution chromes zoom and even windows scaling which was one that had us stumped for the longest time. Currently our script only works on computers that are 1080p resolution and at 100% windows scaling but it would be possible to add scripts that could change the resolution but that would increase the scope of the project beyond what we had time for. In the end we learned a lot about the limitations of web scraping using autohotkey and about the improvements to network/web security to make an exploit like this much more challenging to pull off. </w:t>
+      </w:r>
       <w:r>
         <w:rPr>
           <w:rtl w:val="0"/>

</xml_diff>